<commit_message>
Ajustes no US Cadastro Usuario e no DER
</commit_message>
<xml_diff>
--- a/documentacao/UserStory/US_Modulo_Cadastro_Usuarios.docx
+++ b/documentacao/UserStory/US_Modulo_Cadastro_Usuarios.docx
@@ -2301,18 +2301,32 @@
       <w:pPr>
         <w:pStyle w:val="Corpodetexto"/>
         <w:spacing w:line="261" w:lineRule="auto"/>
-        <w:ind w:right="6534"/>
-        <w:rPr>
-          <w:sz w:val="20"/>
-          <w:szCs w:val="20"/>
-        </w:rPr>
-      </w:pPr>
-      <w:r>
-        <w:rPr>
-          <w:sz w:val="20"/>
-          <w:szCs w:val="20"/>
-        </w:rPr>
-        <w:t>Dado que o administrador os dados do usuário</w:t>
+        <w:ind w:right="570"/>
+        <w:rPr>
+          <w:sz w:val="20"/>
+          <w:szCs w:val="20"/>
+        </w:rPr>
+      </w:pPr>
+      <w:r>
+        <w:rPr>
+          <w:sz w:val="20"/>
+          <w:szCs w:val="20"/>
+        </w:rPr>
+        <w:t xml:space="preserve">Dado que o administrador </w:t>
+      </w:r>
+      <w:r>
+        <w:rPr>
+          <w:sz w:val="20"/>
+          <w:szCs w:val="20"/>
+        </w:rPr>
+        <w:t xml:space="preserve">deseja armazenar. </w:t>
+      </w:r>
+      <w:r>
+        <w:rPr>
+          <w:sz w:val="20"/>
+          <w:szCs w:val="20"/>
+        </w:rPr>
+        <w:t>os dados do usuário</w:t>
       </w:r>
     </w:p>
     <w:p>
@@ -2518,7 +2532,21 @@
           <w:sz w:val="20"/>
           <w:szCs w:val="20"/>
         </w:rPr>
-        <w:t>o o sistema deve destacar os campo que n</w:t>
+        <w:t>o o sistema deve destacar os campo</w:t>
+      </w:r>
+      <w:r>
+        <w:rPr>
+          <w:sz w:val="20"/>
+          <w:szCs w:val="20"/>
+        </w:rPr>
+        <w:t>s</w:t>
+      </w:r>
+      <w:r>
+        <w:rPr>
+          <w:sz w:val="20"/>
+          <w:szCs w:val="20"/>
+        </w:rPr>
+        <w:t xml:space="preserve"> que n</w:t>
       </w:r>
       <w:r>
         <w:rPr>
@@ -2765,7 +2793,7 @@
       <w:pPr>
         <w:pStyle w:val="Corpodetexto"/>
         <w:spacing w:line="261" w:lineRule="auto"/>
-        <w:ind w:right="6563"/>
+        <w:ind w:right="2838"/>
         <w:rPr>
           <w:sz w:val="20"/>
           <w:szCs w:val="20"/>
@@ -2883,6 +2911,7 @@
           <w:sz w:val="20"/>
           <w:szCs w:val="20"/>
         </w:rPr>
+        <w:lastRenderedPageBreak/>
         <w:t>O campo deve ter tamanho de 12</w:t>
       </w:r>
       <w:r>
@@ -3540,7 +3569,6 @@
           <w:sz w:val="20"/>
           <w:szCs w:val="20"/>
         </w:rPr>
-        <w:lastRenderedPageBreak/>
         <w:t>Dado o preenchimento do campo e-mail do usuário</w:t>
       </w:r>
     </w:p>
@@ -3559,6 +3587,7 @@
           <w:sz w:val="20"/>
           <w:szCs w:val="20"/>
         </w:rPr>
+        <w:lastRenderedPageBreak/>
         <w:t>Caso o usuário não coloque um e-mail válido ou inexistente</w:t>
       </w:r>
     </w:p>
@@ -4008,48 +4037,23 @@
       </w:r>
     </w:p>
     <w:p>
-      <w:pPr>
-        <w:pStyle w:val="Corpodetexto"/>
-        <w:spacing w:line="261" w:lineRule="auto"/>
-        <w:ind w:right="9616"/>
-      </w:pPr>
-      <w:r>
-        <w:t>O - Obrigat</w:t>
-      </w:r>
-      <w:r>
-        <w:lastRenderedPageBreak/>
-        <w:t>ório S -</w:t>
-      </w:r>
-      <w:r>
-        <w:rPr>
-          <w:spacing w:val="-1"/>
-        </w:rPr>
-        <w:t xml:space="preserve"> </w:t>
-      </w:r>
-      <w:r>
-        <w:t>Seleção</w:t>
-      </w:r>
-    </w:p>
-    <w:p>
-      <w:pPr>
-        <w:pStyle w:val="Corpodetexto"/>
-        <w:spacing w:before="0" w:line="261" w:lineRule="auto"/>
-        <w:ind w:right="9859"/>
-      </w:pPr>
-      <w:r>
-        <w:t>L - Leitura E –</w:t>
-      </w:r>
-      <w:r>
-        <w:rPr>
-          <w:spacing w:val="7"/>
-        </w:rPr>
-        <w:t xml:space="preserve"> </w:t>
-      </w:r>
-      <w:r>
-        <w:rPr>
-          <w:spacing w:val="-3"/>
-        </w:rPr>
-        <w:t>Editável</w:t>
+      <w:r>
+        <w:rPr>
+          <w:sz w:val="20"/>
+          <w:szCs w:val="20"/>
+        </w:rPr>
+        <w:t>O</w:t>
+      </w:r>
+      <w:r>
+        <w:t xml:space="preserve"> -</w:t>
+      </w:r>
+      <w:r>
+        <w:t>- Obrigatório S - Seleção</w:t>
+      </w:r>
+    </w:p>
+    <w:p>
+      <w:r>
+        <w:t>L - Leitura E – Editável</w:t>
       </w:r>
     </w:p>
     <w:p>
@@ -4065,7 +4069,7 @@
     <w:tbl>
       <w:tblPr>
         <w:tblStyle w:val="TableNormal"/>
-        <w:tblW w:w="0" w:type="auto"/>
+        <w:tblW w:w="5814" w:type="dxa"/>
         <w:tblInd w:w="399" w:type="dxa"/>
         <w:tblBorders>
           <w:top w:val="single" w:sz="6" w:space="0" w:color="000000"/>
@@ -4080,10 +4084,10 @@
       </w:tblPr>
       <w:tblGrid>
         <w:gridCol w:w="1458"/>
-        <w:gridCol w:w="1458"/>
-        <w:gridCol w:w="1458"/>
-        <w:gridCol w:w="1458"/>
-        <w:gridCol w:w="1458"/>
+        <w:gridCol w:w="360"/>
+        <w:gridCol w:w="360"/>
+        <w:gridCol w:w="360"/>
+        <w:gridCol w:w="360"/>
         <w:gridCol w:w="1458"/>
         <w:gridCol w:w="1458"/>
       </w:tblGrid>
@@ -4113,7 +4117,7 @@
         </w:tc>
         <w:tc>
           <w:tcPr>
-            <w:tcW w:w="1458" w:type="dxa"/>
+            <w:tcW w:w="360" w:type="dxa"/>
           </w:tcPr>
           <w:p>
             <w:pPr>
@@ -4133,7 +4137,7 @@
         </w:tc>
         <w:tc>
           <w:tcPr>
-            <w:tcW w:w="1458" w:type="dxa"/>
+            <w:tcW w:w="360" w:type="dxa"/>
           </w:tcPr>
           <w:p>
             <w:pPr>
@@ -4153,7 +4157,7 @@
         </w:tc>
         <w:tc>
           <w:tcPr>
-            <w:tcW w:w="1458" w:type="dxa"/>
+            <w:tcW w:w="360" w:type="dxa"/>
           </w:tcPr>
           <w:p>
             <w:pPr>
@@ -4174,7 +4178,7 @@
         </w:tc>
         <w:tc>
           <w:tcPr>
-            <w:tcW w:w="1458" w:type="dxa"/>
+            <w:tcW w:w="360" w:type="dxa"/>
           </w:tcPr>
           <w:p>
             <w:pPr>
@@ -4259,7 +4263,7 @@
         </w:tc>
         <w:tc>
           <w:tcPr>
-            <w:tcW w:w="1458" w:type="dxa"/>
+            <w:tcW w:w="360" w:type="dxa"/>
           </w:tcPr>
           <w:p>
             <w:pPr>
@@ -4279,7 +4283,7 @@
         </w:tc>
         <w:tc>
           <w:tcPr>
-            <w:tcW w:w="1458" w:type="dxa"/>
+            <w:tcW w:w="360" w:type="dxa"/>
           </w:tcPr>
           <w:p>
             <w:pPr>
@@ -4294,7 +4298,7 @@
         </w:tc>
         <w:tc>
           <w:tcPr>
-            <w:tcW w:w="1458" w:type="dxa"/>
+            <w:tcW w:w="360" w:type="dxa"/>
           </w:tcPr>
           <w:p>
             <w:pPr>
@@ -4309,7 +4313,7 @@
         </w:tc>
         <w:tc>
           <w:tcPr>
-            <w:tcW w:w="1458" w:type="dxa"/>
+            <w:tcW w:w="360" w:type="dxa"/>
           </w:tcPr>
           <w:p>
             <w:pPr>
@@ -4385,7 +4389,7 @@
         </w:tc>
         <w:tc>
           <w:tcPr>
-            <w:tcW w:w="1458" w:type="dxa"/>
+            <w:tcW w:w="360" w:type="dxa"/>
           </w:tcPr>
           <w:p>
             <w:pPr>
@@ -4407,7 +4411,7 @@
         </w:tc>
         <w:tc>
           <w:tcPr>
-            <w:tcW w:w="1458" w:type="dxa"/>
+            <w:tcW w:w="360" w:type="dxa"/>
           </w:tcPr>
           <w:p>
             <w:pPr>
@@ -4422,7 +4426,7 @@
         </w:tc>
         <w:tc>
           <w:tcPr>
-            <w:tcW w:w="1458" w:type="dxa"/>
+            <w:tcW w:w="360" w:type="dxa"/>
           </w:tcPr>
           <w:p>
             <w:pPr>
@@ -4437,7 +4441,7 @@
         </w:tc>
         <w:tc>
           <w:tcPr>
-            <w:tcW w:w="1458" w:type="dxa"/>
+            <w:tcW w:w="360" w:type="dxa"/>
           </w:tcPr>
           <w:p>
             <w:pPr>
@@ -4513,7 +4517,7 @@
         </w:tc>
         <w:tc>
           <w:tcPr>
-            <w:tcW w:w="1458" w:type="dxa"/>
+            <w:tcW w:w="360" w:type="dxa"/>
           </w:tcPr>
           <w:p>
             <w:pPr>
@@ -4527,7 +4531,7 @@
         </w:tc>
         <w:tc>
           <w:tcPr>
-            <w:tcW w:w="1458" w:type="dxa"/>
+            <w:tcW w:w="360" w:type="dxa"/>
           </w:tcPr>
           <w:p>
             <w:pPr>
@@ -4541,7 +4545,7 @@
         </w:tc>
         <w:tc>
           <w:tcPr>
-            <w:tcW w:w="1458" w:type="dxa"/>
+            <w:tcW w:w="360" w:type="dxa"/>
           </w:tcPr>
           <w:p>
             <w:pPr>
@@ -4556,7 +4560,7 @@
         </w:tc>
         <w:tc>
           <w:tcPr>
-            <w:tcW w:w="1458" w:type="dxa"/>
+            <w:tcW w:w="360" w:type="dxa"/>
           </w:tcPr>
           <w:p>
             <w:pPr>
@@ -4638,7 +4642,7 @@
         </w:tc>
         <w:tc>
           <w:tcPr>
-            <w:tcW w:w="1458" w:type="dxa"/>
+            <w:tcW w:w="360" w:type="dxa"/>
           </w:tcPr>
           <w:p>
             <w:pPr>
@@ -4658,7 +4662,7 @@
         </w:tc>
         <w:tc>
           <w:tcPr>
-            <w:tcW w:w="1458" w:type="dxa"/>
+            <w:tcW w:w="360" w:type="dxa"/>
           </w:tcPr>
           <w:p>
             <w:pPr>
@@ -4673,7 +4677,7 @@
         </w:tc>
         <w:tc>
           <w:tcPr>
-            <w:tcW w:w="1458" w:type="dxa"/>
+            <w:tcW w:w="360" w:type="dxa"/>
           </w:tcPr>
           <w:p>
             <w:pPr>
@@ -4688,7 +4692,7 @@
         </w:tc>
         <w:tc>
           <w:tcPr>
-            <w:tcW w:w="1458" w:type="dxa"/>
+            <w:tcW w:w="360" w:type="dxa"/>
           </w:tcPr>
           <w:p>
             <w:pPr>
@@ -4763,7 +4767,7 @@
         </w:tc>
         <w:tc>
           <w:tcPr>
-            <w:tcW w:w="1458" w:type="dxa"/>
+            <w:tcW w:w="360" w:type="dxa"/>
           </w:tcPr>
           <w:p>
             <w:pPr>
@@ -4777,7 +4781,7 @@
         </w:tc>
         <w:tc>
           <w:tcPr>
-            <w:tcW w:w="1458" w:type="dxa"/>
+            <w:tcW w:w="360" w:type="dxa"/>
           </w:tcPr>
           <w:p>
             <w:pPr>
@@ -4797,7 +4801,7 @@
         </w:tc>
         <w:tc>
           <w:tcPr>
-            <w:tcW w:w="1458" w:type="dxa"/>
+            <w:tcW w:w="360" w:type="dxa"/>
           </w:tcPr>
           <w:p>
             <w:pPr>
@@ -4819,7 +4823,7 @@
         </w:tc>
         <w:tc>
           <w:tcPr>
-            <w:tcW w:w="1458" w:type="dxa"/>
+            <w:tcW w:w="360" w:type="dxa"/>
           </w:tcPr>
           <w:p>
             <w:pPr>
@@ -4894,7 +4898,7 @@
         </w:tc>
         <w:tc>
           <w:tcPr>
-            <w:tcW w:w="1458" w:type="dxa"/>
+            <w:tcW w:w="360" w:type="dxa"/>
           </w:tcPr>
           <w:p>
             <w:pPr>
@@ -4914,7 +4918,7 @@
         </w:tc>
         <w:tc>
           <w:tcPr>
-            <w:tcW w:w="1458" w:type="dxa"/>
+            <w:tcW w:w="360" w:type="dxa"/>
           </w:tcPr>
           <w:p>
             <w:pPr>
@@ -4929,7 +4933,7 @@
         </w:tc>
         <w:tc>
           <w:tcPr>
-            <w:tcW w:w="1458" w:type="dxa"/>
+            <w:tcW w:w="360" w:type="dxa"/>
           </w:tcPr>
           <w:p>
             <w:pPr>
@@ -4944,7 +4948,7 @@
         </w:tc>
         <w:tc>
           <w:tcPr>
-            <w:tcW w:w="1458" w:type="dxa"/>
+            <w:tcW w:w="360" w:type="dxa"/>
           </w:tcPr>
           <w:p>
             <w:pPr>
@@ -5013,13 +5017,14 @@
               <w:rPr>
                 <w:sz w:val="18"/>
               </w:rPr>
+              <w:lastRenderedPageBreak/>
               <w:t>E-mail</w:t>
             </w:r>
           </w:p>
         </w:tc>
         <w:tc>
           <w:tcPr>
-            <w:tcW w:w="1458" w:type="dxa"/>
+            <w:tcW w:w="360" w:type="dxa"/>
           </w:tcPr>
           <w:p>
             <w:pPr>
@@ -5034,7 +5039,7 @@
         </w:tc>
         <w:tc>
           <w:tcPr>
-            <w:tcW w:w="1458" w:type="dxa"/>
+            <w:tcW w:w="360" w:type="dxa"/>
           </w:tcPr>
           <w:p>
             <w:pPr>
@@ -5049,7 +5054,7 @@
         </w:tc>
         <w:tc>
           <w:tcPr>
-            <w:tcW w:w="1458" w:type="dxa"/>
+            <w:tcW w:w="360" w:type="dxa"/>
           </w:tcPr>
           <w:p>
             <w:pPr>
@@ -5064,7 +5069,7 @@
         </w:tc>
         <w:tc>
           <w:tcPr>
-            <w:tcW w:w="1458" w:type="dxa"/>
+            <w:tcW w:w="360" w:type="dxa"/>
           </w:tcPr>
           <w:p>
             <w:pPr>
@@ -5146,7 +5151,7 @@
         </w:tc>
         <w:tc>
           <w:tcPr>
-            <w:tcW w:w="1458" w:type="dxa"/>
+            <w:tcW w:w="360" w:type="dxa"/>
           </w:tcPr>
           <w:p>
             <w:pPr>
@@ -5160,7 +5165,7 @@
         </w:tc>
         <w:tc>
           <w:tcPr>
-            <w:tcW w:w="1458" w:type="dxa"/>
+            <w:tcW w:w="360" w:type="dxa"/>
           </w:tcPr>
           <w:p>
             <w:pPr>
@@ -5180,7 +5185,7 @@
         </w:tc>
         <w:tc>
           <w:tcPr>
-            <w:tcW w:w="1458" w:type="dxa"/>
+            <w:tcW w:w="360" w:type="dxa"/>
           </w:tcPr>
           <w:p>
             <w:pPr>
@@ -5195,7 +5200,7 @@
         </w:tc>
         <w:tc>
           <w:tcPr>
-            <w:tcW w:w="1458" w:type="dxa"/>
+            <w:tcW w:w="360" w:type="dxa"/>
           </w:tcPr>
           <w:p>
             <w:pPr>
@@ -5270,7 +5275,7 @@
         </w:tc>
         <w:tc>
           <w:tcPr>
-            <w:tcW w:w="1458" w:type="dxa"/>
+            <w:tcW w:w="360" w:type="dxa"/>
           </w:tcPr>
           <w:p>
             <w:pPr>
@@ -5284,7 +5289,7 @@
         </w:tc>
         <w:tc>
           <w:tcPr>
-            <w:tcW w:w="1458" w:type="dxa"/>
+            <w:tcW w:w="360" w:type="dxa"/>
           </w:tcPr>
           <w:p>
             <w:pPr>
@@ -5299,7 +5304,7 @@
         </w:tc>
         <w:tc>
           <w:tcPr>
-            <w:tcW w:w="1458" w:type="dxa"/>
+            <w:tcW w:w="360" w:type="dxa"/>
           </w:tcPr>
           <w:p>
             <w:pPr>
@@ -5314,7 +5319,7 @@
         </w:tc>
         <w:tc>
           <w:tcPr>
-            <w:tcW w:w="1458" w:type="dxa"/>
+            <w:tcW w:w="360" w:type="dxa"/>
           </w:tcPr>
           <w:p>
             <w:pPr>
@@ -5396,7 +5401,7 @@
         </w:tc>
         <w:tc>
           <w:tcPr>
-            <w:tcW w:w="1458" w:type="dxa"/>
+            <w:tcW w:w="360" w:type="dxa"/>
           </w:tcPr>
           <w:p>
             <w:pPr>
@@ -5411,7 +5416,7 @@
         </w:tc>
         <w:tc>
           <w:tcPr>
-            <w:tcW w:w="1458" w:type="dxa"/>
+            <w:tcW w:w="360" w:type="dxa"/>
           </w:tcPr>
           <w:p>
             <w:pPr>
@@ -5433,7 +5438,7 @@
         </w:tc>
         <w:tc>
           <w:tcPr>
-            <w:tcW w:w="1458" w:type="dxa"/>
+            <w:tcW w:w="360" w:type="dxa"/>
           </w:tcPr>
           <w:p>
             <w:pPr>
@@ -5448,7 +5453,7 @@
         </w:tc>
         <w:tc>
           <w:tcPr>
-            <w:tcW w:w="1458" w:type="dxa"/>
+            <w:tcW w:w="360" w:type="dxa"/>
           </w:tcPr>
           <w:p>
             <w:pPr>
@@ -5523,7 +5528,7 @@
         </w:tc>
         <w:tc>
           <w:tcPr>
-            <w:tcW w:w="1458" w:type="dxa"/>
+            <w:tcW w:w="360" w:type="dxa"/>
           </w:tcPr>
           <w:p>
             <w:pPr>
@@ -5538,7 +5543,7 @@
         </w:tc>
         <w:tc>
           <w:tcPr>
-            <w:tcW w:w="1458" w:type="dxa"/>
+            <w:tcW w:w="360" w:type="dxa"/>
           </w:tcPr>
           <w:p>
             <w:pPr>
@@ -5560,7 +5565,7 @@
         </w:tc>
         <w:tc>
           <w:tcPr>
-            <w:tcW w:w="1458" w:type="dxa"/>
+            <w:tcW w:w="360" w:type="dxa"/>
           </w:tcPr>
           <w:p>
             <w:pPr>
@@ -5575,7 +5580,7 @@
         </w:tc>
         <w:tc>
           <w:tcPr>
-            <w:tcW w:w="1458" w:type="dxa"/>
+            <w:tcW w:w="360" w:type="dxa"/>
           </w:tcPr>
           <w:p>
             <w:pPr>
@@ -5650,7 +5655,7 @@
         </w:tc>
         <w:tc>
           <w:tcPr>
-            <w:tcW w:w="1458" w:type="dxa"/>
+            <w:tcW w:w="360" w:type="dxa"/>
           </w:tcPr>
           <w:p>
             <w:pPr>
@@ -5665,7 +5670,7 @@
         </w:tc>
         <w:tc>
           <w:tcPr>
-            <w:tcW w:w="1458" w:type="dxa"/>
+            <w:tcW w:w="360" w:type="dxa"/>
           </w:tcPr>
           <w:p>
             <w:pPr>
@@ -5680,7 +5685,7 @@
         </w:tc>
         <w:tc>
           <w:tcPr>
-            <w:tcW w:w="1458" w:type="dxa"/>
+            <w:tcW w:w="360" w:type="dxa"/>
           </w:tcPr>
           <w:p>
             <w:pPr>
@@ -5695,7 +5700,7 @@
         </w:tc>
         <w:tc>
           <w:tcPr>
-            <w:tcW w:w="1458" w:type="dxa"/>
+            <w:tcW w:w="360" w:type="dxa"/>
           </w:tcPr>
           <w:p>
             <w:pPr>
@@ -5768,7 +5773,6 @@
         <w:rPr>
           <w:noProof/>
         </w:rPr>
-        <w:lastRenderedPageBreak/>
         <mc:AlternateContent>
           <mc:Choice Requires="wps">
             <w:drawing>
@@ -6272,7 +6276,21 @@
                     <w:rFonts w:ascii="Century Gothic" w:eastAsia="SimSun" w:hAnsi="Century Gothic"/>
                     <w:b/>
                   </w:rPr>
-                  <w:t>Oficina – Fábrica de Software</w:t>
+                  <w:t>Qualificação</w:t>
+                </w:r>
+                <w:r>
+                  <w:rPr>
+                    <w:rFonts w:ascii="Century Gothic" w:eastAsia="SimSun" w:hAnsi="Century Gothic"/>
+                    <w:b/>
+                  </w:rPr>
+                  <w:t xml:space="preserve"> – </w:t>
+                </w:r>
+                <w:r>
+                  <w:rPr>
+                    <w:rFonts w:ascii="Century Gothic" w:eastAsia="SimSun" w:hAnsi="Century Gothic"/>
+                    <w:b/>
+                  </w:rPr>
+                  <w:t>Programador WEB</w:t>
                 </w:r>
               </w:p>
             </w:tc>

</xml_diff>